<commit_message>
Epic 7 - Diana Hoshovska change report title
</commit_message>
<xml_diff>
--- a/ai_13/diana_hoshovska/Epic_7/epic_7_practice_and_labs_report_diana_hoshovska.docx
+++ b/ai_13/diana_hoshovska/Epic_7/epic_7_practice_and_labs_report_diana_hoshovska.docx
@@ -4,54 +4,43 @@
   <w:body>
     <w:p>
       <w:pPr>
+        <w:pStyle w:val="af1"/>
+        <w:spacing w:before="0" w:beforeAutospacing="0" w:after="0" w:afterAutospacing="0"/>
         <w:jc w:val="center"/>
-        <w:rPr>
-          <w:rFonts w:ascii="Times New Roman" w:eastAsia="Times New Roman" w:hAnsi="Times New Roman" w:cs="Times New Roman"/>
+      </w:pPr>
+      <w:r>
+        <w:rPr>
+          <w:color w:val="000000"/>
           <w:sz w:val="28"/>
           <w:szCs w:val="28"/>
         </w:rPr>
-      </w:pPr>
-      <w:r>
-        <w:rPr>
-          <w:rFonts w:ascii="Times New Roman" w:eastAsia="Times New Roman" w:hAnsi="Times New Roman" w:cs="Times New Roman"/>
+        <w:t>Міністерство освіти і науки України</w:t>
+      </w:r>
+    </w:p>
+    <w:p>
+      <w:pPr>
+        <w:pStyle w:val="af1"/>
+        <w:spacing w:before="0" w:beforeAutospacing="0" w:after="0" w:afterAutospacing="0"/>
+        <w:jc w:val="center"/>
+      </w:pPr>
+      <w:r>
+        <w:rPr>
+          <w:color w:val="000000"/>
           <w:sz w:val="28"/>
           <w:szCs w:val="28"/>
         </w:rPr>
-        <w:t>Міністерство освіти і науки України</w:t>
-      </w:r>
-    </w:p>
-    <w:p>
-      <w:pPr>
+        <w:t>Національний університет «Львівська політехніка»</w:t>
+      </w:r>
+    </w:p>
+    <w:p>
+      <w:pPr>
+        <w:pStyle w:val="af1"/>
+        <w:spacing w:before="0" w:beforeAutospacing="0" w:after="0" w:afterAutospacing="0"/>
         <w:jc w:val="center"/>
-        <w:rPr>
-          <w:rFonts w:ascii="Times New Roman" w:eastAsia="Times New Roman" w:hAnsi="Times New Roman" w:cs="Times New Roman"/>
-          <w:sz w:val="28"/>
-          <w:szCs w:val="28"/>
-        </w:rPr>
-      </w:pPr>
-      <w:r>
-        <w:rPr>
-          <w:rFonts w:ascii="Times New Roman" w:eastAsia="Times New Roman" w:hAnsi="Times New Roman" w:cs="Times New Roman"/>
-          <w:sz w:val="28"/>
-          <w:szCs w:val="28"/>
-        </w:rPr>
-        <w:t>Національний університет «Львівська політехніка»</w:t>
-      </w:r>
-    </w:p>
-    <w:p>
-      <w:pPr>
-        <w:spacing w:after="0" w:line="360" w:lineRule="auto"/>
-        <w:jc w:val="center"/>
-        <w:rPr>
-          <w:rFonts w:ascii="Times New Roman" w:eastAsia="Times New Roman" w:hAnsi="Times New Roman" w:cs="Times New Roman"/>
-          <w:sz w:val="28"/>
-          <w:szCs w:val="28"/>
-          <w:lang w:val="en-US"/>
-        </w:rPr>
-      </w:pPr>
-      <w:r>
-        <w:rPr>
-          <w:rFonts w:ascii="Times New Roman" w:eastAsia="Times New Roman" w:hAnsi="Times New Roman" w:cs="Times New Roman"/>
+      </w:pPr>
+      <w:r>
+        <w:rPr>
+          <w:color w:val="000000"/>
           <w:sz w:val="28"/>
           <w:szCs w:val="28"/>
         </w:rPr>
@@ -129,263 +118,281 @@
     </w:p>
     <w:p>
       <w:pPr>
-        <w:spacing w:line="240" w:lineRule="auto"/>
+        <w:spacing w:after="0" w:line="240" w:lineRule="auto"/>
         <w:jc w:val="center"/>
         <w:rPr>
           <w:rFonts w:ascii="Times New Roman" w:eastAsia="Times New Roman" w:hAnsi="Times New Roman" w:cs="Times New Roman"/>
+          <w:sz w:val="24"/>
+          <w:szCs w:val="24"/>
+        </w:rPr>
+      </w:pPr>
+      <w:r>
+        <w:rPr>
+          <w:rFonts w:ascii="Times New Roman" w:eastAsia="Times New Roman" w:hAnsi="Times New Roman" w:cs="Times New Roman"/>
           <w:b/>
-          <w:sz w:val="40"/>
-          <w:szCs w:val="40"/>
-        </w:rPr>
-      </w:pPr>
+          <w:bCs/>
+          <w:color w:val="000000"/>
+          <w:sz w:val="56"/>
+          <w:szCs w:val="56"/>
+        </w:rPr>
+        <w:t>Звіт</w:t>
+      </w:r>
       <w:r>
         <w:rPr>
           <w:rFonts w:ascii="Times New Roman" w:eastAsia="Times New Roman" w:hAnsi="Times New Roman" w:cs="Times New Roman"/>
           <w:b/>
-          <w:sz w:val="40"/>
-          <w:szCs w:val="40"/>
-        </w:rPr>
-        <w:t>Звіт</w:t>
-      </w:r>
-    </w:p>
-    <w:p>
-      <w:pPr>
-        <w:spacing w:line="240" w:lineRule="auto"/>
-        <w:jc w:val="center"/>
-        <w:rPr>
-          <w:rFonts w:ascii="Times New Roman" w:eastAsia="Times New Roman" w:hAnsi="Times New Roman" w:cs="Times New Roman"/>
+          <w:bCs/>
+          <w:color w:val="000000"/>
           <w:sz w:val="28"/>
           <w:szCs w:val="28"/>
         </w:rPr>
-      </w:pPr>
-      <w:r>
-        <w:rPr>
-          <w:rFonts w:ascii="Times New Roman" w:eastAsia="Times New Roman" w:hAnsi="Times New Roman" w:cs="Times New Roman"/>
+        <w:t> </w:t>
+      </w:r>
+    </w:p>
+    <w:p>
+      <w:pPr>
+        <w:spacing w:after="0" w:line="240" w:lineRule="auto"/>
+        <w:jc w:val="center"/>
+        <w:rPr>
+          <w:rFonts w:ascii="Times New Roman" w:eastAsia="Times New Roman" w:hAnsi="Times New Roman" w:cs="Times New Roman"/>
+          <w:sz w:val="24"/>
+          <w:szCs w:val="24"/>
+        </w:rPr>
+      </w:pPr>
+      <w:r>
+        <w:rPr>
+          <w:rFonts w:ascii="Times New Roman" w:eastAsia="Times New Roman" w:hAnsi="Times New Roman" w:cs="Times New Roman"/>
+          <w:b/>
+          <w:bCs/>
+          <w:color w:val="000000"/>
           <w:sz w:val="28"/>
           <w:szCs w:val="28"/>
         </w:rPr>
-        <w:t xml:space="preserve">про виконання </w:t>
-      </w:r>
-    </w:p>
-    <w:p>
-      <w:pPr>
-        <w:tabs>
-          <w:tab w:val="center" w:pos="4819"/>
-          <w:tab w:val="left" w:pos="7468"/>
-        </w:tabs>
-        <w:spacing w:line="240" w:lineRule="auto"/>
+        <w:t>про виконання розрахунково-графічних робіт блоку № 7</w:t>
+      </w:r>
+    </w:p>
+    <w:p>
+      <w:pPr>
+        <w:spacing w:after="0" w:line="240" w:lineRule="auto"/>
+        <w:jc w:val="center"/>
+        <w:rPr>
+          <w:rFonts w:ascii="Times New Roman" w:eastAsia="Times New Roman" w:hAnsi="Times New Roman" w:cs="Times New Roman"/>
+          <w:sz w:val="24"/>
+          <w:szCs w:val="24"/>
+        </w:rPr>
+      </w:pPr>
+      <w:r>
         <w:rPr>
           <w:rFonts w:ascii="Times New Roman" w:eastAsia="Times New Roman" w:hAnsi="Times New Roman" w:cs="Times New Roman"/>
           <w:b/>
+          <w:bCs/>
+          <w:i/>
+          <w:iCs/>
+          <w:color w:val="000000"/>
           <w:sz w:val="28"/>
           <w:szCs w:val="28"/>
         </w:rPr>
-      </w:pPr>
-      <w:r>
-        <w:rPr>
-          <w:rFonts w:ascii="Times New Roman" w:eastAsia="Times New Roman" w:hAnsi="Times New Roman" w:cs="Times New Roman"/>
-          <w:b/>
+        <w:t xml:space="preserve">з дисципліни: </w:t>
+      </w:r>
+      <w:r>
+        <w:rPr>
+          <w:rFonts w:ascii="Times New Roman" w:eastAsia="Times New Roman" w:hAnsi="Times New Roman" w:cs="Times New Roman"/>
+          <w:color w:val="000000"/>
           <w:sz w:val="28"/>
           <w:szCs w:val="28"/>
         </w:rPr>
-        <w:tab/>
-        <w:t xml:space="preserve">Лабораторних та практичних робіт № </w:t>
-      </w:r>
-      <w:r>
-        <w:rPr>
-          <w:rFonts w:ascii="Times New Roman" w:eastAsia="Times New Roman" w:hAnsi="Times New Roman" w:cs="Times New Roman"/>
-          <w:b/>
+        <w:t>«Мови та парадигми програмування»</w:t>
+      </w:r>
+    </w:p>
+    <w:p>
+      <w:pPr>
+        <w:spacing w:after="0" w:line="240" w:lineRule="auto"/>
+        <w:jc w:val="center"/>
+        <w:rPr>
+          <w:rFonts w:ascii="Times New Roman" w:eastAsia="Times New Roman" w:hAnsi="Times New Roman" w:cs="Times New Roman"/>
+          <w:sz w:val="24"/>
+          <w:szCs w:val="24"/>
+        </w:rPr>
+      </w:pPr>
+      <w:r>
+        <w:rPr>
+          <w:rFonts w:ascii="Times New Roman" w:eastAsia="Times New Roman" w:hAnsi="Times New Roman" w:cs="Times New Roman"/>
+          <w:color w:val="000000"/>
           <w:sz w:val="28"/>
           <w:szCs w:val="28"/>
-          <w:lang w:val="ru-RU"/>
-        </w:rPr>
-        <w:t>7</w:t>
-      </w:r>
-    </w:p>
-    <w:p>
-      <w:pPr>
-        <w:spacing w:line="240" w:lineRule="auto"/>
+        </w:rPr>
+        <w:t>до:</w:t>
+      </w:r>
+    </w:p>
+    <w:p>
+      <w:pPr>
+        <w:spacing w:after="0" w:line="240" w:lineRule="auto"/>
         <w:jc w:val="center"/>
         <w:rPr>
           <w:rFonts w:ascii="Times New Roman" w:eastAsia="Times New Roman" w:hAnsi="Times New Roman" w:cs="Times New Roman"/>
+          <w:sz w:val="24"/>
+          <w:szCs w:val="24"/>
+        </w:rPr>
+      </w:pPr>
+      <w:r>
+        <w:rPr>
+          <w:rFonts w:ascii="Times New Roman" w:eastAsia="Times New Roman" w:hAnsi="Times New Roman" w:cs="Times New Roman"/>
+          <w:color w:val="000000"/>
           <w:sz w:val="28"/>
           <w:szCs w:val="28"/>
         </w:rPr>
-      </w:pPr>
-      <w:r>
-        <w:rPr>
-          <w:rFonts w:ascii="Times New Roman" w:eastAsia="Times New Roman" w:hAnsi="Times New Roman" w:cs="Times New Roman"/>
-          <w:b/>
-          <w:i/>
+        <w:t>ВНС Розрахунково-графічних робіт № 1-4</w:t>
+      </w:r>
+    </w:p>
+    <w:p>
+      <w:pPr>
+        <w:spacing w:after="0" w:line="240" w:lineRule="auto"/>
+        <w:jc w:val="center"/>
+        <w:rPr>
+          <w:rFonts w:ascii="Times New Roman" w:eastAsia="Times New Roman" w:hAnsi="Times New Roman" w:cs="Times New Roman"/>
+          <w:sz w:val="24"/>
+          <w:szCs w:val="24"/>
+        </w:rPr>
+      </w:pPr>
+      <w:r>
+        <w:rPr>
+          <w:rFonts w:ascii="Times New Roman" w:eastAsia="Times New Roman" w:hAnsi="Times New Roman" w:cs="Times New Roman"/>
+          <w:color w:val="000000"/>
           <w:sz w:val="28"/>
           <w:szCs w:val="28"/>
         </w:rPr>
-        <w:t xml:space="preserve">з дисципліни: </w:t>
-      </w:r>
-      <w:r>
-        <w:rPr>
-          <w:rFonts w:ascii="Times New Roman" w:eastAsia="Times New Roman" w:hAnsi="Times New Roman" w:cs="Times New Roman"/>
+        <w:t>Практичних Робіт № 7</w:t>
+      </w:r>
+    </w:p>
+    <w:p>
+      <w:pPr>
+        <w:spacing w:after="240" w:line="240" w:lineRule="auto"/>
+        <w:rPr>
+          <w:rFonts w:ascii="Times New Roman" w:eastAsia="Times New Roman" w:hAnsi="Times New Roman" w:cs="Times New Roman"/>
+          <w:sz w:val="24"/>
+          <w:szCs w:val="24"/>
+        </w:rPr>
+      </w:pPr>
+      <w:r>
+        <w:rPr>
+          <w:rFonts w:ascii="Times New Roman" w:eastAsia="Times New Roman" w:hAnsi="Times New Roman" w:cs="Times New Roman"/>
+          <w:sz w:val="24"/>
+          <w:szCs w:val="24"/>
+        </w:rPr>
+        <w:br/>
+      </w:r>
+      <w:r>
+        <w:rPr>
+          <w:rFonts w:ascii="Times New Roman" w:eastAsia="Times New Roman" w:hAnsi="Times New Roman" w:cs="Times New Roman"/>
+          <w:sz w:val="24"/>
+          <w:szCs w:val="24"/>
+        </w:rPr>
+        <w:br/>
+      </w:r>
+      <w:r>
+        <w:rPr>
+          <w:rFonts w:ascii="Times New Roman" w:eastAsia="Times New Roman" w:hAnsi="Times New Roman" w:cs="Times New Roman"/>
+          <w:sz w:val="24"/>
+          <w:szCs w:val="24"/>
+        </w:rPr>
+        <w:br/>
+      </w:r>
+      <w:r>
+        <w:rPr>
+          <w:rFonts w:ascii="Times New Roman" w:eastAsia="Times New Roman" w:hAnsi="Times New Roman" w:cs="Times New Roman"/>
+          <w:sz w:val="24"/>
+          <w:szCs w:val="24"/>
+        </w:rPr>
+        <w:br/>
+      </w:r>
+    </w:p>
+    <w:p>
+      <w:pPr>
+        <w:spacing w:after="0" w:line="240" w:lineRule="auto"/>
+        <w:jc w:val="right"/>
+        <w:rPr>
+          <w:rFonts w:ascii="Times New Roman" w:eastAsia="Times New Roman" w:hAnsi="Times New Roman" w:cs="Times New Roman"/>
+          <w:sz w:val="24"/>
+          <w:szCs w:val="24"/>
+        </w:rPr>
+      </w:pPr>
+      <w:r>
+        <w:rPr>
+          <w:rFonts w:ascii="Times New Roman" w:eastAsia="Times New Roman" w:hAnsi="Times New Roman" w:cs="Times New Roman"/>
+          <w:b/>
+          <w:bCs/>
+          <w:color w:val="000000"/>
           <w:sz w:val="28"/>
           <w:szCs w:val="28"/>
         </w:rPr>
-        <w:t>«Мови та парадигми програмування»</w:t>
-      </w:r>
-    </w:p>
-    <w:p>
-      <w:pPr>
-        <w:spacing w:line="240" w:lineRule="auto"/>
-        <w:jc w:val="center"/>
+        <w:t>Виконала</w:t>
+      </w:r>
+      <w:r>
         <w:rPr>
           <w:rFonts w:ascii="Times New Roman" w:eastAsia="Times New Roman" w:hAnsi="Times New Roman" w:cs="Times New Roman"/>
           <w:b/>
-          <w:smallCaps/>
+          <w:bCs/>
+          <w:color w:val="000000"/>
           <w:sz w:val="28"/>
           <w:szCs w:val="28"/>
         </w:rPr>
+        <w:t>:</w:t>
+      </w:r>
+    </w:p>
+    <w:p>
+      <w:pPr>
+        <w:spacing w:after="0" w:line="240" w:lineRule="auto"/>
+        <w:jc w:val="right"/>
+        <w:rPr>
+          <w:rFonts w:ascii="Times New Roman" w:eastAsia="Times New Roman" w:hAnsi="Times New Roman" w:cs="Times New Roman"/>
+          <w:sz w:val="24"/>
+          <w:szCs w:val="24"/>
+        </w:rPr>
       </w:pPr>
       <w:r>
         <w:rPr>
           <w:rFonts w:ascii="Times New Roman" w:eastAsia="Times New Roman" w:hAnsi="Times New Roman" w:cs="Times New Roman"/>
           <w:b/>
+          <w:bCs/>
           <w:i/>
+          <w:iCs/>
+          <w:color w:val="000000"/>
           <w:sz w:val="28"/>
           <w:szCs w:val="28"/>
         </w:rPr>
-        <w:t>з розділу</w:t>
-      </w:r>
-      <w:r>
-        <w:rPr>
-          <w:rFonts w:ascii="Times New Roman" w:eastAsia="Times New Roman" w:hAnsi="Times New Roman" w:cs="Times New Roman"/>
+        <w:t> </w:t>
+      </w:r>
+      <w:r>
+        <w:rPr>
+          <w:rFonts w:ascii="Times New Roman" w:eastAsia="Times New Roman" w:hAnsi="Times New Roman" w:cs="Times New Roman"/>
+          <w:color w:val="000000"/>
           <w:sz w:val="28"/>
           <w:szCs w:val="28"/>
         </w:rPr>
-        <w:t xml:space="preserve">:  </w:t>
-      </w:r>
-      <w:r>
-        <w:rPr>
-          <w:rFonts w:ascii="Times New Roman" w:eastAsia="Times New Roman" w:hAnsi="Times New Roman" w:cs="Times New Roman"/>
+        <w:t>Студентка групи ШІ-13</w:t>
+      </w:r>
+    </w:p>
+    <w:p>
+      <w:pPr>
+        <w:spacing w:after="0" w:line="240" w:lineRule="auto"/>
+        <w:jc w:val="right"/>
+        <w:rPr>
+          <w:rFonts w:ascii="Times New Roman" w:eastAsia="Times New Roman" w:hAnsi="Times New Roman" w:cs="Times New Roman"/>
+          <w:sz w:val="24"/>
+          <w:szCs w:val="24"/>
+        </w:rPr>
+      </w:pPr>
+      <w:r>
+        <w:rPr>
+          <w:rFonts w:ascii="Times New Roman" w:eastAsia="Times New Roman" w:hAnsi="Times New Roman" w:cs="Times New Roman"/>
+          <w:color w:val="000000"/>
           <w:sz w:val="28"/>
           <w:szCs w:val="28"/>
         </w:rPr>
-        <w:t>«</w:t>
-      </w:r>
-      <w:r>
-        <w:rPr>
-          <w:rFonts w:ascii="Times New Roman" w:eastAsia="Times New Roman" w:hAnsi="Times New Roman" w:cs="Times New Roman"/>
-          <w:sz w:val="28"/>
-          <w:szCs w:val="28"/>
-        </w:rPr>
-        <w:t>Розрахункова робота по дисципліні.</w:t>
-      </w:r>
-      <w:r>
-        <w:rPr>
-          <w:rFonts w:ascii="Times New Roman" w:eastAsia="Times New Roman" w:hAnsi="Times New Roman" w:cs="Times New Roman"/>
-          <w:sz w:val="28"/>
-          <w:szCs w:val="28"/>
-        </w:rPr>
-        <w:t>»</w:t>
-      </w:r>
-    </w:p>
-    <w:p>
-      <w:pPr>
-        <w:spacing w:line="360" w:lineRule="auto"/>
-        <w:rPr>
-          <w:rFonts w:ascii="Times New Roman" w:eastAsia="Times New Roman" w:hAnsi="Times New Roman" w:cs="Times New Roman"/>
-          <w:sz w:val="28"/>
-          <w:szCs w:val="28"/>
-        </w:rPr>
-      </w:pPr>
-    </w:p>
-    <w:p>
-      <w:pPr>
-        <w:spacing w:line="240" w:lineRule="auto"/>
-        <w:jc w:val="right"/>
-        <w:rPr>
-          <w:rFonts w:ascii="Times New Roman" w:eastAsia="Times New Roman" w:hAnsi="Times New Roman" w:cs="Times New Roman"/>
-          <w:b/>
-          <w:i/>
-          <w:sz w:val="28"/>
-          <w:szCs w:val="28"/>
-        </w:rPr>
-      </w:pPr>
-      <w:r>
-        <w:rPr>
-          <w:rFonts w:ascii="Times New Roman" w:eastAsia="Times New Roman" w:hAnsi="Times New Roman" w:cs="Times New Roman"/>
-          <w:b/>
-          <w:i/>
-          <w:sz w:val="28"/>
-          <w:szCs w:val="28"/>
-        </w:rPr>
-        <w:t>Виконала</w:t>
-      </w:r>
-      <w:r>
-        <w:rPr>
-          <w:rFonts w:ascii="Times New Roman" w:eastAsia="Times New Roman" w:hAnsi="Times New Roman" w:cs="Times New Roman"/>
-          <w:b/>
-          <w:i/>
-          <w:sz w:val="28"/>
-          <w:szCs w:val="28"/>
-        </w:rPr>
-        <w:t>:</w:t>
-      </w:r>
-    </w:p>
-    <w:p>
-      <w:pPr>
-        <w:spacing w:line="240" w:lineRule="auto"/>
-        <w:jc w:val="right"/>
-        <w:rPr>
-          <w:rFonts w:ascii="Times New Roman" w:eastAsia="Times New Roman" w:hAnsi="Times New Roman" w:cs="Times New Roman"/>
-          <w:b/>
-          <w:i/>
-          <w:sz w:val="28"/>
-          <w:szCs w:val="28"/>
-        </w:rPr>
-      </w:pPr>
-      <w:r>
-        <w:rPr>
-          <w:rFonts w:ascii="Times New Roman" w:eastAsia="Times New Roman" w:hAnsi="Times New Roman" w:cs="Times New Roman"/>
-          <w:b/>
-          <w:i/>
-          <w:sz w:val="28"/>
-          <w:szCs w:val="28"/>
-        </w:rPr>
-        <w:t xml:space="preserve"> </w:t>
-      </w:r>
-      <w:r>
-        <w:rPr>
-          <w:rFonts w:ascii="Times New Roman" w:eastAsia="Times New Roman" w:hAnsi="Times New Roman" w:cs="Times New Roman"/>
-          <w:sz w:val="28"/>
-          <w:szCs w:val="28"/>
-        </w:rPr>
-        <w:t>студент</w:t>
-      </w:r>
-      <w:r>
-        <w:rPr>
-          <w:rFonts w:ascii="Times New Roman" w:eastAsia="Times New Roman" w:hAnsi="Times New Roman" w:cs="Times New Roman"/>
-          <w:sz w:val="28"/>
-          <w:szCs w:val="28"/>
-        </w:rPr>
-        <w:t>ка групи ШІ-13</w:t>
-      </w:r>
-    </w:p>
-    <w:p>
-      <w:pPr>
-        <w:spacing w:line="240" w:lineRule="auto"/>
-        <w:jc w:val="right"/>
-        <w:rPr>
-          <w:rFonts w:ascii="Times New Roman" w:eastAsia="Times New Roman" w:hAnsi="Times New Roman" w:cs="Times New Roman"/>
-          <w:sz w:val="28"/>
-          <w:szCs w:val="28"/>
-        </w:rPr>
-      </w:pPr>
-      <w:r>
-        <w:rPr>
-          <w:rFonts w:ascii="Times New Roman" w:eastAsia="Times New Roman" w:hAnsi="Times New Roman" w:cs="Times New Roman"/>
-          <w:sz w:val="28"/>
-          <w:szCs w:val="28"/>
-        </w:rPr>
         <w:t>Гошовська Діана Олегівна</w:t>
       </w:r>
+      <w:bookmarkStart w:id="0" w:name="_GoBack"/>
+      <w:bookmarkEnd w:id="0"/>
     </w:p>
     <w:p>
       <w:pPr>
@@ -1473,14 +1480,27 @@
       <w:r>
         <w:t xml:space="preserve"> </w:t>
       </w:r>
-      <w:fldSimple w:instr=" SEQ Figure \* ARABIC ">
-        <w:r>
-          <w:rPr>
-            <w:noProof/>
-          </w:rPr>
-          <w:t>1</w:t>
-        </w:r>
-      </w:fldSimple>
+      <w:r>
+        <w:fldChar w:fldCharType="begin"/>
+      </w:r>
+      <w:r>
+        <w:instrText xml:space="preserve"> SEQ Figure \* ARABIC </w:instrText>
+      </w:r>
+      <w:r>
+        <w:fldChar w:fldCharType="separate"/>
+      </w:r>
+      <w:r>
+        <w:rPr>
+          <w:noProof/>
+        </w:rPr>
+        <w:t>1</w:t>
+      </w:r>
+      <w:r>
+        <w:rPr>
+          <w:noProof/>
+        </w:rPr>
+        <w:fldChar w:fldCharType="end"/>
+      </w:r>
       <w:r>
         <w:rPr>
           <w:lang w:val="en-US"/>
@@ -1708,14 +1728,27 @@
       <w:r>
         <w:t xml:space="preserve"> </w:t>
       </w:r>
-      <w:fldSimple w:instr=" SEQ Figure \* ARABIC ">
-        <w:r>
-          <w:rPr>
-            <w:noProof/>
-          </w:rPr>
-          <w:t>2</w:t>
-        </w:r>
-      </w:fldSimple>
+      <w:r>
+        <w:fldChar w:fldCharType="begin"/>
+      </w:r>
+      <w:r>
+        <w:instrText xml:space="preserve"> SEQ Figure \* ARABIC </w:instrText>
+      </w:r>
+      <w:r>
+        <w:fldChar w:fldCharType="separate"/>
+      </w:r>
+      <w:r>
+        <w:rPr>
+          <w:noProof/>
+        </w:rPr>
+        <w:t>2</w:t>
+      </w:r>
+      <w:r>
+        <w:rPr>
+          <w:noProof/>
+        </w:rPr>
+        <w:fldChar w:fldCharType="end"/>
+      </w:r>
       <w:r>
         <w:rPr>
           <w:lang w:val="en-US"/>
@@ -1954,14 +1987,27 @@
       <w:r>
         <w:t xml:space="preserve"> </w:t>
       </w:r>
-      <w:fldSimple w:instr=" SEQ Figure \* ARABIC ">
-        <w:r>
-          <w:rPr>
-            <w:noProof/>
-          </w:rPr>
-          <w:t>3</w:t>
-        </w:r>
-      </w:fldSimple>
+      <w:r>
+        <w:fldChar w:fldCharType="begin"/>
+      </w:r>
+      <w:r>
+        <w:instrText xml:space="preserve"> SEQ Figure \* ARABIC </w:instrText>
+      </w:r>
+      <w:r>
+        <w:fldChar w:fldCharType="separate"/>
+      </w:r>
+      <w:r>
+        <w:rPr>
+          <w:noProof/>
+        </w:rPr>
+        <w:t>3</w:t>
+      </w:r>
+      <w:r>
+        <w:rPr>
+          <w:noProof/>
+        </w:rPr>
+        <w:fldChar w:fldCharType="end"/>
+      </w:r>
       <w:r>
         <w:rPr>
           <w:lang w:val="en-US"/>
@@ -2203,22 +2249,45 @@
       <w:r>
         <w:t xml:space="preserve"> </w:t>
       </w:r>
-      <w:fldSimple w:instr=" SEQ Figure \* ARABIC ">
-        <w:r>
-          <w:rPr>
-            <w:noProof/>
-          </w:rPr>
-          <w:t>4</w:t>
-        </w:r>
-      </w:fldSimple>
+      <w:r>
+        <w:fldChar w:fldCharType="begin"/>
+      </w:r>
+      <w:r>
+        <w:instrText xml:space="preserve"> SEQ Figure \* ARABIC </w:instrText>
+      </w:r>
+      <w:r>
+        <w:fldChar w:fldCharType="separate"/>
+      </w:r>
+      <w:r>
+        <w:rPr>
+          <w:noProof/>
+        </w:rPr>
+        <w:t>4</w:t>
+      </w:r>
+      <w:r>
+        <w:rPr>
+          <w:noProof/>
+        </w:rPr>
+        <w:fldChar w:fldCharType="end"/>
+      </w:r>
+      <w:r>
+        <w:rPr>
+          <w:lang w:val="ru-RU"/>
+        </w:rPr>
+        <w:t xml:space="preserve">: </w:t>
+      </w:r>
       <w:r>
         <w:rPr>
           <w:lang w:val="en-US"/>
         </w:rPr>
-        <w:t>: Task 4</w:t>
-      </w:r>
-      <w:bookmarkStart w:id="0" w:name="_GoBack"/>
-      <w:bookmarkEnd w:id="0"/>
+        <w:t>Task</w:t>
+      </w:r>
+      <w:r>
+        <w:rPr>
+          <w:lang w:val="ru-RU"/>
+        </w:rPr>
+        <w:t xml:space="preserve"> 4</w:t>
+      </w:r>
     </w:p>
     <w:p>
       <w:pPr>
@@ -15047,7 +15116,7 @@
         <w:sz w:val="28"/>
         <w:szCs w:val="28"/>
       </w:rPr>
-      <w:t>11</w:t>
+      <w:t>2</w:t>
     </w:r>
     <w:r>
       <w:rPr>
@@ -16539,6 +16608,22 @@
       <w:u w:val="single"/>
     </w:rPr>
   </w:style>
+  <w:style w:type="paragraph" w:styleId="af1">
+    <w:name w:val="Normal (Web)"/>
+    <w:basedOn w:val="a"/>
+    <w:uiPriority w:val="99"/>
+    <w:semiHidden/>
+    <w:unhideWhenUsed/>
+    <w:rsid w:val="00D6620A"/>
+    <w:pPr>
+      <w:spacing w:before="100" w:beforeAutospacing="1" w:after="100" w:afterAutospacing="1" w:line="240" w:lineRule="auto"/>
+    </w:pPr>
+    <w:rPr>
+      <w:rFonts w:ascii="Times New Roman" w:eastAsia="Times New Roman" w:hAnsi="Times New Roman" w:cs="Times New Roman"/>
+      <w:sz w:val="24"/>
+      <w:szCs w:val="24"/>
+    </w:rPr>
+  </w:style>
 </w:styles>
 </file>
 
@@ -17132,6 +17217,22 @@
       <w:u w:val="single"/>
     </w:rPr>
   </w:style>
+  <w:style w:type="paragraph" w:styleId="af1">
+    <w:name w:val="Normal (Web)"/>
+    <w:basedOn w:val="a"/>
+    <w:uiPriority w:val="99"/>
+    <w:semiHidden/>
+    <w:unhideWhenUsed/>
+    <w:rsid w:val="00D6620A"/>
+    <w:pPr>
+      <w:spacing w:before="100" w:beforeAutospacing="1" w:after="100" w:afterAutospacing="1" w:line="240" w:lineRule="auto"/>
+    </w:pPr>
+    <w:rPr>
+      <w:rFonts w:ascii="Times New Roman" w:eastAsia="Times New Roman" w:hAnsi="Times New Roman" w:cs="Times New Roman"/>
+      <w:sz w:val="24"/>
+      <w:szCs w:val="24"/>
+    </w:rPr>
+  </w:style>
 </w:styles>
 </file>
 
@@ -17440,7 +17541,7 @@
 </file>
 
 <file path=customXml/itemProps2.xml><?xml version="1.0" encoding="utf-8"?>
-<ds:datastoreItem xmlns:ds="http://schemas.openxmlformats.org/officeDocument/2006/customXml" ds:itemID="{FCAFFC03-575B-4163-A49E-39923D95A43A}">
+<ds:datastoreItem xmlns:ds="http://schemas.openxmlformats.org/officeDocument/2006/customXml" ds:itemID="{B08F51E0-BF4B-49F1-92FA-3A1D7251FB79}">
   <ds:schemaRefs>
     <ds:schemaRef ds:uri="http://schemas.openxmlformats.org/officeDocument/2006/bibliography"/>
   </ds:schemaRefs>

</xml_diff>